<commit_message>
Added taxe rates, tax rates settings, and automatic taxation on item sale (only cFPA for now)
</commit_message>
<xml_diff>
--- a/documentation.docx
+++ b/documentation.docx
@@ -17,14 +17,7 @@
           <w:sz w:val="36"/>
           <w:szCs w:val="36"/>
         </w:rPr>
-        <w:t xml:space="preserve">HELLO WORLD!. - </w:t>
-      </w:r>
-      <w:r>
-        <w:rPr>
-          <w:sz w:val="36"/>
-          <w:szCs w:val="36"/>
-        </w:rPr>
-        <w:t>BookXY</w:t>
+        <w:t>HELLO WORLD! - BookXY</w:t>
       </w:r>
     </w:p>
     <w:p>
@@ -53,14 +46,7 @@
           <w:sz w:val="32"/>
           <w:szCs w:val="32"/>
         </w:rPr>
-        <w:t xml:space="preserve">- Register </w:t>
-      </w:r>
-      <w:r>
-        <w:rPr>
-          <w:sz w:val="32"/>
-          <w:szCs w:val="32"/>
-        </w:rPr>
-        <w:t>(class)</w:t>
+        <w:t>- Register (class)</w:t>
       </w:r>
     </w:p>
     <w:p>
@@ -154,38 +140,25 @@
           <w:sz w:val="32"/>
           <w:szCs w:val="32"/>
         </w:rPr>
-        <w:t xml:space="preserve">- </w:t>
-      </w:r>
-      <w:r>
-        <w:rPr>
-          <w:sz w:val="32"/>
-          <w:szCs w:val="32"/>
-        </w:rPr>
-        <w:t>Item (class)</w:t>
-      </w:r>
-    </w:p>
-    <w:p>
-      <w:pPr>
-        <w:pStyle w:val="Normal"/>
-        <w:bidi w:val="0"/>
-        <w:jc w:val="start"/>
-        <w:rPr>
-          <w:sz w:val="32"/>
-          <w:szCs w:val="32"/>
-        </w:rPr>
-      </w:pPr>
-      <w:r>
-        <w:rPr>
-          <w:sz w:val="32"/>
-          <w:szCs w:val="32"/>
-        </w:rPr>
-        <w:tab/>
-      </w:r>
-      <w:r>
-        <w:rPr>
-          <w:sz w:val="32"/>
-          <w:szCs w:val="32"/>
-        </w:rPr>
+        <w:t>- Item (class)</w:t>
+      </w:r>
+    </w:p>
+    <w:p>
+      <w:pPr>
+        <w:pStyle w:val="Normal"/>
+        <w:bidi w:val="0"/>
+        <w:jc w:val="start"/>
+        <w:rPr>
+          <w:sz w:val="32"/>
+          <w:szCs w:val="32"/>
+        </w:rPr>
+      </w:pPr>
+      <w:r>
+        <w:rPr>
+          <w:sz w:val="32"/>
+          <w:szCs w:val="32"/>
+        </w:rPr>
+        <w:tab/>
         <w:t>name</w:t>
       </w:r>
     </w:p>
@@ -205,12 +178,6 @@
           <w:szCs w:val="32"/>
         </w:rPr>
         <w:tab/>
-      </w:r>
-      <w:r>
-        <w:rPr>
-          <w:sz w:val="32"/>
-          <w:szCs w:val="32"/>
-        </w:rPr>
         <w:t>cost</w:t>
       </w:r>
     </w:p>
@@ -249,12 +216,6 @@
           <w:szCs w:val="32"/>
         </w:rPr>
         <w:tab/>
-      </w:r>
-      <w:r>
-        <w:rPr>
-          <w:sz w:val="32"/>
-          <w:szCs w:val="32"/>
-        </w:rPr>
         <w:t>barcode</w:t>
       </w:r>
     </w:p>
@@ -274,12 +235,6 @@
           <w:szCs w:val="32"/>
         </w:rPr>
         <w:tab/>
-      </w:r>
-      <w:r>
-        <w:rPr>
-          <w:sz w:val="32"/>
-          <w:szCs w:val="32"/>
-        </w:rPr>
         <w:t>quantity</w:t>
       </w:r>
     </w:p>
@@ -299,12 +254,6 @@
           <w:szCs w:val="32"/>
         </w:rPr>
         <w:tab/>
-      </w:r>
-      <w:r>
-        <w:rPr>
-          <w:sz w:val="32"/>
-          <w:szCs w:val="32"/>
-        </w:rPr>
         <w:t>id</w:t>
       </w:r>
     </w:p>
@@ -323,38 +272,25 @@
           <w:sz w:val="32"/>
           <w:szCs w:val="32"/>
         </w:rPr>
-        <w:t xml:space="preserve">- </w:t>
-      </w:r>
-      <w:r>
-        <w:rPr>
-          <w:sz w:val="32"/>
-          <w:szCs w:val="32"/>
-        </w:rPr>
-        <w:t>Customer (class) -for people making orders</w:t>
-      </w:r>
-    </w:p>
-    <w:p>
-      <w:pPr>
-        <w:pStyle w:val="Normal"/>
-        <w:bidi w:val="0"/>
-        <w:jc w:val="start"/>
-        <w:rPr>
-          <w:sz w:val="32"/>
-          <w:szCs w:val="32"/>
-        </w:rPr>
-      </w:pPr>
-      <w:r>
-        <w:rPr>
-          <w:sz w:val="32"/>
-          <w:szCs w:val="32"/>
-        </w:rPr>
-        <w:tab/>
-      </w:r>
-      <w:r>
-        <w:rPr>
-          <w:sz w:val="32"/>
-          <w:szCs w:val="32"/>
-        </w:rPr>
+        <w:t>- Customer (class) -for people making orders</w:t>
+      </w:r>
+    </w:p>
+    <w:p>
+      <w:pPr>
+        <w:pStyle w:val="Normal"/>
+        <w:bidi w:val="0"/>
+        <w:jc w:val="start"/>
+        <w:rPr>
+          <w:sz w:val="32"/>
+          <w:szCs w:val="32"/>
+        </w:rPr>
+      </w:pPr>
+      <w:r>
+        <w:rPr>
+          <w:sz w:val="32"/>
+          <w:szCs w:val="32"/>
+        </w:rPr>
+        <w:tab/>
         <w:t>fname</w:t>
       </w:r>
     </w:p>
@@ -374,12 +310,6 @@
           <w:szCs w:val="32"/>
         </w:rPr>
         <w:tab/>
-      </w:r>
-      <w:r>
-        <w:rPr>
-          <w:sz w:val="32"/>
-          <w:szCs w:val="32"/>
-        </w:rPr>
         <w:t>lname</w:t>
       </w:r>
     </w:p>
@@ -399,12 +329,6 @@
           <w:szCs w:val="32"/>
         </w:rPr>
         <w:tab/>
-      </w:r>
-      <w:r>
-        <w:rPr>
-          <w:sz w:val="32"/>
-          <w:szCs w:val="32"/>
-        </w:rPr>
         <w:t>id</w:t>
       </w:r>
     </w:p>
@@ -424,12 +348,6 @@
           <w:szCs w:val="32"/>
         </w:rPr>
         <w:tab/>
-      </w:r>
-      <w:r>
-        <w:rPr>
-          <w:sz w:val="32"/>
-          <w:szCs w:val="32"/>
-        </w:rPr>
         <w:t>phone</w:t>
       </w:r>
     </w:p>
@@ -449,12 +367,6 @@
           <w:szCs w:val="32"/>
         </w:rPr>
         <w:tab/>
-      </w:r>
-      <w:r>
-        <w:rPr>
-          <w:sz w:val="32"/>
-          <w:szCs w:val="32"/>
-        </w:rPr>
         <w:t>email</w:t>
       </w:r>
     </w:p>
@@ -474,12 +386,6 @@
           <w:szCs w:val="32"/>
         </w:rPr>
         <w:tab/>
-      </w:r>
-      <w:r>
-        <w:rPr>
-          <w:sz w:val="32"/>
-          <w:szCs w:val="32"/>
-        </w:rPr>
         <w:t>address</w:t>
       </w:r>
     </w:p>
@@ -498,21 +404,7 @@
           <w:sz w:val="32"/>
           <w:szCs w:val="32"/>
         </w:rPr>
-        <w:t>*</w:t>
-      </w:r>
-      <w:r>
-        <w:rPr>
-          <w:sz w:val="32"/>
-          <w:szCs w:val="32"/>
-        </w:rPr>
-        <w:t xml:space="preserve"> </w:t>
-      </w:r>
-      <w:r>
-        <w:rPr>
-          <w:sz w:val="32"/>
-          <w:szCs w:val="32"/>
-        </w:rPr>
-        <w:t>The register always has cash (cannot go negative)</w:t>
+        <w:t>* The register always has cash (cannot go negative)</w:t>
       </w:r>
     </w:p>
     <w:p>
@@ -566,6 +458,307 @@
           <w:sz w:val="32"/>
           <w:szCs w:val="32"/>
         </w:rPr>
+      </w:r>
+    </w:p>
+    <w:p>
+      <w:pPr>
+        <w:pStyle w:val="Normal"/>
+        <w:bidi w:val="0"/>
+        <w:jc w:val="start"/>
+        <w:rPr>
+          <w:b/>
+          <w:bCs/>
+          <w:sz w:val="32"/>
+          <w:szCs w:val="32"/>
+        </w:rPr>
+      </w:pPr>
+      <w:r>
+        <w:rPr>
+          <w:b/>
+          <w:bCs/>
+          <w:sz w:val="32"/>
+          <w:szCs w:val="32"/>
+        </w:rPr>
+        <w:t>05/11/2025</w:t>
+      </w:r>
+    </w:p>
+    <w:p>
+      <w:pPr>
+        <w:pStyle w:val="Normal"/>
+        <w:bidi w:val="0"/>
+        <w:jc w:val="start"/>
+        <w:rPr>
+          <w:sz w:val="32"/>
+          <w:szCs w:val="32"/>
+        </w:rPr>
+      </w:pPr>
+      <w:r>
+        <w:rPr>
+          <w:sz w:val="32"/>
+          <w:szCs w:val="32"/>
+        </w:rPr>
+        <w:t>*Fixed “make purchase”. If I list an item that does not exist in my Item class, it promts you if you’d like to add a new item.</w:t>
+      </w:r>
+    </w:p>
+    <w:p>
+      <w:pPr>
+        <w:pStyle w:val="Normal"/>
+        <w:bidi w:val="0"/>
+        <w:jc w:val="start"/>
+        <w:rPr>
+          <w:sz w:val="32"/>
+          <w:szCs w:val="32"/>
+        </w:rPr>
+      </w:pPr>
+      <w:r>
+        <w:rPr>
+          <w:sz w:val="32"/>
+          <w:szCs w:val="32"/>
+        </w:rPr>
+        <w:t>Made everything to update the register cash</w:t>
+      </w:r>
+    </w:p>
+    <w:p>
+      <w:pPr>
+        <w:pStyle w:val="Normal"/>
+        <w:bidi w:val="0"/>
+        <w:jc w:val="start"/>
+        <w:rPr>
+          <w:sz w:val="32"/>
+          <w:szCs w:val="32"/>
+        </w:rPr>
+      </w:pPr>
+      <w:r>
+        <w:rPr>
+          <w:sz w:val="32"/>
+          <w:szCs w:val="32"/>
+        </w:rPr>
+      </w:r>
+    </w:p>
+    <w:p>
+      <w:pPr>
+        <w:pStyle w:val="Normal"/>
+        <w:bidi w:val="0"/>
+        <w:jc w:val="start"/>
+        <w:rPr>
+          <w:sz w:val="32"/>
+          <w:szCs w:val="32"/>
+        </w:rPr>
+      </w:pPr>
+      <w:r>
+        <w:rPr>
+          <w:sz w:val="32"/>
+          <w:szCs w:val="32"/>
+        </w:rPr>
+        <w:t>* Added a customer class and made the registermachine to be able to add a new customer card in the registry for orders.</w:t>
+      </w:r>
+    </w:p>
+    <w:p>
+      <w:pPr>
+        <w:pStyle w:val="Normal"/>
+        <w:bidi w:val="0"/>
+        <w:jc w:val="start"/>
+        <w:rPr>
+          <w:sz w:val="32"/>
+          <w:szCs w:val="32"/>
+        </w:rPr>
+      </w:pPr>
+      <w:r>
+        <w:rPr>
+          <w:sz w:val="32"/>
+          <w:szCs w:val="32"/>
+        </w:rPr>
+      </w:r>
+    </w:p>
+    <w:p>
+      <w:pPr>
+        <w:pStyle w:val="Normal"/>
+        <w:bidi w:val="0"/>
+        <w:jc w:val="start"/>
+        <w:rPr>
+          <w:sz w:val="32"/>
+          <w:szCs w:val="32"/>
+        </w:rPr>
+      </w:pPr>
+      <w:r>
+        <w:rPr>
+          <w:sz w:val="32"/>
+          <w:szCs w:val="32"/>
+        </w:rPr>
+        <w:t>*Added a “list Customers” feature to list all the customers of the registermachine</w:t>
+      </w:r>
+    </w:p>
+    <w:p>
+      <w:pPr>
+        <w:pStyle w:val="Normal"/>
+        <w:bidi w:val="0"/>
+        <w:jc w:val="start"/>
+        <w:rPr>
+          <w:b/>
+          <w:bCs/>
+          <w:sz w:val="32"/>
+          <w:szCs w:val="32"/>
+          <w:u w:val="single"/>
+        </w:rPr>
+      </w:pPr>
+      <w:r>
+        <w:rPr>
+          <w:b/>
+          <w:bCs/>
+          <w:sz w:val="32"/>
+          <w:szCs w:val="32"/>
+          <w:u w:val="single"/>
+        </w:rPr>
+        <w:t>TO DO</w:t>
+      </w:r>
+    </w:p>
+    <w:p>
+      <w:pPr>
+        <w:pStyle w:val="Normal"/>
+        <w:bidi w:val="0"/>
+        <w:jc w:val="start"/>
+        <w:rPr>
+          <w:b/>
+          <w:bCs/>
+          <w:sz w:val="32"/>
+          <w:szCs w:val="32"/>
+          <w:u w:val="single"/>
+        </w:rPr>
+      </w:pPr>
+      <w:r>
+        <w:rPr>
+          <w:b/>
+          <w:bCs/>
+          <w:sz w:val="32"/>
+          <w:szCs w:val="32"/>
+          <w:u w:val="single"/>
+        </w:rPr>
+      </w:r>
+    </w:p>
+    <w:p>
+      <w:pPr>
+        <w:pStyle w:val="Normal"/>
+        <w:bidi w:val="0"/>
+        <w:jc w:val="start"/>
+        <w:rPr>
+          <w:color w:val="C9211E"/>
+        </w:rPr>
+      </w:pPr>
+      <w:r>
+        <w:rPr>
+          <w:b w:val="false"/>
+          <w:bCs w:val="false"/>
+          <w:color w:val="C9211E"/>
+          <w:sz w:val="32"/>
+          <w:szCs w:val="32"/>
+          <w:u w:val="none"/>
+        </w:rPr>
+        <w:t xml:space="preserve">-make customer orders: select and item by barcode or name, select the customer that wants to buy the item, select payment method (if cash, add it immediately to the register cash) and complete order. </w:t>
+      </w:r>
+      <w:r>
+        <w:rPr>
+          <w:b w:val="false"/>
+          <w:bCs w:val="false"/>
+          <w:color w:val="000000"/>
+          <w:sz w:val="32"/>
+          <w:szCs w:val="32"/>
+          <w:u w:val="none"/>
+        </w:rPr>
+        <w:t>(made the purchase method, needs testing and adding payment method).</w:t>
+      </w:r>
+    </w:p>
+    <w:p>
+      <w:pPr>
+        <w:pStyle w:val="Normal"/>
+        <w:bidi w:val="0"/>
+        <w:jc w:val="start"/>
+        <w:rPr>
+          <w:b w:val="false"/>
+          <w:bCs w:val="false"/>
+          <w:sz w:val="32"/>
+          <w:szCs w:val="32"/>
+          <w:u w:val="none"/>
+        </w:rPr>
+      </w:pPr>
+      <w:r>
+        <w:rPr>
+          <w:b w:val="false"/>
+          <w:bCs w:val="false"/>
+          <w:sz w:val="32"/>
+          <w:szCs w:val="32"/>
+          <w:u w:val="none"/>
+        </w:rPr>
+      </w:r>
+    </w:p>
+    <w:p>
+      <w:pPr>
+        <w:pStyle w:val="Normal"/>
+        <w:bidi w:val="0"/>
+        <w:jc w:val="start"/>
+        <w:rPr>
+          <w:b w:val="false"/>
+          <w:bCs w:val="false"/>
+          <w:sz w:val="32"/>
+          <w:szCs w:val="32"/>
+          <w:u w:val="none"/>
+        </w:rPr>
+      </w:pPr>
+      <w:r>
+        <w:rPr>
+          <w:b w:val="false"/>
+          <w:bCs w:val="false"/>
+          <w:sz w:val="32"/>
+          <w:szCs w:val="32"/>
+          <w:u w:val="none"/>
+        </w:rPr>
+        <w:t>-make it able to do multiple sales in one prompt both normal sales and customer sales.</w:t>
+      </w:r>
+    </w:p>
+    <w:p>
+      <w:pPr>
+        <w:pStyle w:val="Normal"/>
+        <w:bidi w:val="0"/>
+        <w:jc w:val="start"/>
+        <w:rPr>
+          <w:b/>
+          <w:bCs/>
+          <w:sz w:val="32"/>
+          <w:szCs w:val="32"/>
+          <w:u w:val="single"/>
+        </w:rPr>
+      </w:pPr>
+      <w:r>
+        <w:rPr>
+          <w:b/>
+          <w:bCs/>
+          <w:sz w:val="32"/>
+          <w:szCs w:val="32"/>
+          <w:u w:val="single"/>
+        </w:rPr>
+      </w:r>
+    </w:p>
+    <w:p>
+      <w:pPr>
+        <w:pStyle w:val="Normal"/>
+        <w:bidi w:val="0"/>
+        <w:jc w:val="start"/>
+        <w:rPr>
+          <w:b w:val="false"/>
+          <w:bCs w:val="false"/>
+          <w:sz w:val="32"/>
+          <w:szCs w:val="32"/>
+          <w:u w:val="none"/>
+        </w:rPr>
+      </w:pPr>
+      <w:r>
+        <w:rPr>
+          <w:b w:val="false"/>
+          <w:bCs w:val="false"/>
+          <w:sz w:val="32"/>
+          <w:szCs w:val="32"/>
+          <w:u w:val="none"/>
+        </w:rPr>
+        <w:t>- Add taxes</w:t>
       </w:r>
     </w:p>
     <w:sectPr>
@@ -575,6 +768,7 @@
       <w:pgNumType w:fmt="decimal"/>
       <w:formProt w:val="false"/>
       <w:textDirection w:val="lrTb"/>
+      <w:docGrid w:type="default" w:linePitch="100" w:charSpace="0"/>
     </w:sectPr>
   </w:body>
 </w:document>
@@ -594,7 +788,6 @@
     </w:rPrDefault>
     <w:pPrDefault>
       <w:pPr>
-        <w:widowControl/>
         <w:suppressAutoHyphens w:val="true"/>
       </w:pPr>
     </w:pPrDefault>
@@ -604,7 +797,10 @@
     <w:qFormat/>
     <w:pPr>
       <w:widowControl/>
+      <w:suppressAutoHyphens w:val="true"/>
       <w:bidi w:val="0"/>
+      <w:spacing w:before="0" w:after="0"/>
+      <w:jc w:val="start"/>
     </w:pPr>
     <w:rPr>
       <w:rFonts w:ascii="Liberation Serif" w:hAnsi="Liberation Serif" w:eastAsia="NSimSun" w:cs="Lucida Sans"/>

</xml_diff>

<commit_message>
added tax categories on items, added payment method (cash or EFTpos). fixed "bugs".
</commit_message>
<xml_diff>
--- a/documentation.docx
+++ b/documentation.docx
@@ -598,6 +598,119 @@
           <w:bCs/>
           <w:sz w:val="32"/>
           <w:szCs w:val="32"/>
+        </w:rPr>
+      </w:pPr>
+      <w:r>
+        <w:rPr>
+          <w:b/>
+          <w:bCs/>
+          <w:sz w:val="32"/>
+          <w:szCs w:val="32"/>
+        </w:rPr>
+        <w:t>08/11/2025</w:t>
+      </w:r>
+    </w:p>
+    <w:p>
+      <w:pPr>
+        <w:pStyle w:val="Normal"/>
+        <w:bidi w:val="0"/>
+        <w:jc w:val="start"/>
+        <w:rPr>
+          <w:b/>
+          <w:bCs/>
+          <w:sz w:val="32"/>
+          <w:szCs w:val="32"/>
+        </w:rPr>
+      </w:pPr>
+      <w:r>
+        <w:rPr>
+          <w:b/>
+          <w:bCs/>
+          <w:sz w:val="32"/>
+          <w:szCs w:val="32"/>
+        </w:rPr>
+      </w:r>
+    </w:p>
+    <w:p>
+      <w:pPr>
+        <w:pStyle w:val="Normal"/>
+        <w:bidi w:val="0"/>
+        <w:jc w:val="start"/>
+        <w:rPr>
+          <w:sz w:val="32"/>
+          <w:szCs w:val="32"/>
+        </w:rPr>
+      </w:pPr>
+      <w:r>
+        <w:rPr>
+          <w:sz w:val="32"/>
+          <w:szCs w:val="32"/>
+        </w:rPr>
+        <w:t>*</w:t>
+      </w:r>
+      <w:r>
+        <w:rPr>
+          <w:rFonts w:ascii="Segoe WPC;Segoe UI;sans-serif" w:hAnsi="Segoe WPC;Segoe UI;sans-serif"/>
+          <w:b w:val="false"/>
+          <w:i w:val="false"/>
+          <w:caps w:val="false"/>
+          <w:smallCaps w:val="false"/>
+          <w:color w:val="000000"/>
+          <w:spacing w:val="0"/>
+          <w:sz w:val="32"/>
+          <w:szCs w:val="32"/>
+        </w:rPr>
+        <w:t>Added tax rates, tax rates settings, and automatic taxation on item sale (only cFPA for now</w:t>
+      </w:r>
+      <w:r>
+        <w:rPr>
+          <w:rFonts w:ascii="Segoe WPC;Segoe UI;sans-serif" w:hAnsi="Segoe WPC;Segoe UI;sans-serif"/>
+          <w:b w:val="false"/>
+          <w:i w:val="false"/>
+          <w:caps w:val="false"/>
+          <w:smallCaps w:val="false"/>
+          <w:color w:val="000000"/>
+          <w:spacing w:val="0"/>
+          <w:sz w:val="32"/>
+          <w:szCs w:val="32"/>
+        </w:rPr>
+        <w:t>)</w:t>
+      </w:r>
+    </w:p>
+    <w:p>
+      <w:pPr>
+        <w:pStyle w:val="Normal"/>
+        <w:bidi w:val="0"/>
+        <w:jc w:val="start"/>
+        <w:rPr>
+          <w:sz w:val="32"/>
+          <w:szCs w:val="32"/>
+        </w:rPr>
+      </w:pPr>
+      <w:r>
+        <w:rPr>
+          <w:rFonts w:ascii="Segoe WPC;Segoe UI;sans-serif" w:hAnsi="Segoe WPC;Segoe UI;sans-serif"/>
+          <w:b w:val="false"/>
+          <w:i w:val="false"/>
+          <w:caps w:val="false"/>
+          <w:smallCaps w:val="false"/>
+          <w:color w:val="000000"/>
+          <w:spacing w:val="0"/>
+          <w:sz w:val="32"/>
+          <w:szCs w:val="32"/>
+        </w:rPr>
+      </w:r>
+    </w:p>
+    <w:p>
+      <w:pPr>
+        <w:pStyle w:val="Normal"/>
+        <w:bidi w:val="0"/>
+        <w:jc w:val="start"/>
+        <w:rPr>
+          <w:b/>
+          <w:bCs/>
+          <w:sz w:val="32"/>
+          <w:szCs w:val="32"/>
           <w:u w:val="single"/>
         </w:rPr>
       </w:pPr>
@@ -758,7 +871,7 @@
           <w:szCs w:val="32"/>
           <w:u w:val="none"/>
         </w:rPr>
-        <w:t>- Add taxes</w:t>
+        <w:t>- make items category on taxes (book have C fpa while sweets have B fpa)</w:t>
       </w:r>
     </w:p>
     <w:sectPr>

</xml_diff>

<commit_message>
Added costumer orders, Transactions do not record the costumer when purchasing. (needs more fixing and testing)
</commit_message>
<xml_diff>
--- a/documentation.docx
+++ b/documentation.docx
@@ -13,7 +13,6 @@
       </w:pPr>
       <w:r>
         <w:rPr>
-          <w:rFonts w:ascii="Liberation Serif" w:hAnsi="Liberation Serif"/>
           <w:sz w:val="36"/>
           <w:szCs w:val="36"/>
         </w:rPr>
@@ -30,23 +29,20 @@
         </w:rPr>
       </w:pPr>
       <w:r>
-        <w:rPr>
-          <w:rFonts w:ascii="Liberation Serif" w:hAnsi="Liberation Serif"/>
-        </w:rPr>
-      </w:r>
-    </w:p>
-    <w:p>
-      <w:pPr>
-        <w:pStyle w:val="Normal"/>
-        <w:bidi w:val="0"/>
-        <w:jc w:val="start"/>
-        <w:rPr>
-          <w:rFonts w:ascii="Liberation Serif" w:hAnsi="Liberation Serif"/>
-        </w:rPr>
-      </w:pPr>
-      <w:r>
-        <w:rPr>
-          <w:rFonts w:ascii="Liberation Serif" w:hAnsi="Liberation Serif"/>
+        <w:rPr/>
+      </w:r>
+    </w:p>
+    <w:p>
+      <w:pPr>
+        <w:pStyle w:val="Normal"/>
+        <w:bidi w:val="0"/>
+        <w:jc w:val="start"/>
+        <w:rPr>
+          <w:rFonts w:ascii="Liberation Serif" w:hAnsi="Liberation Serif"/>
+        </w:rPr>
+      </w:pPr>
+      <w:r>
+        <w:rPr>
           <w:sz w:val="32"/>
           <w:szCs w:val="32"/>
         </w:rPr>
@@ -64,7 +60,6 @@
       </w:pPr>
       <w:r>
         <w:rPr>
-          <w:rFonts w:ascii="Liberation Serif" w:hAnsi="Liberation Serif"/>
           <w:sz w:val="32"/>
           <w:szCs w:val="32"/>
         </w:rPr>
@@ -83,7 +78,6 @@
       </w:pPr>
       <w:r>
         <w:rPr>
-          <w:rFonts w:ascii="Liberation Serif" w:hAnsi="Liberation Serif"/>
           <w:sz w:val="32"/>
           <w:szCs w:val="32"/>
         </w:rPr>
@@ -102,7 +96,6 @@
       </w:pPr>
       <w:r>
         <w:rPr>
-          <w:rFonts w:ascii="Liberation Serif" w:hAnsi="Liberation Serif"/>
           <w:sz w:val="32"/>
           <w:szCs w:val="32"/>
         </w:rPr>
@@ -121,7 +114,6 @@
       </w:pPr>
       <w:r>
         <w:rPr>
-          <w:rFonts w:ascii="Liberation Serif" w:hAnsi="Liberation Serif"/>
           <w:sz w:val="32"/>
           <w:szCs w:val="32"/>
         </w:rPr>
@@ -140,7 +132,6 @@
       </w:pPr>
       <w:r>
         <w:rPr>
-          <w:rFonts w:ascii="Liberation Serif" w:hAnsi="Liberation Serif"/>
           <w:sz w:val="32"/>
           <w:szCs w:val="32"/>
         </w:rPr>
@@ -158,7 +149,6 @@
       </w:pPr>
       <w:r>
         <w:rPr>
-          <w:rFonts w:ascii="Liberation Serif" w:hAnsi="Liberation Serif"/>
           <w:sz w:val="32"/>
           <w:szCs w:val="32"/>
         </w:rPr>
@@ -177,7 +167,6 @@
       </w:pPr>
       <w:r>
         <w:rPr>
-          <w:rFonts w:ascii="Liberation Serif" w:hAnsi="Liberation Serif"/>
           <w:sz w:val="32"/>
           <w:szCs w:val="32"/>
         </w:rPr>
@@ -196,7 +185,6 @@
       </w:pPr>
       <w:r>
         <w:rPr>
-          <w:rFonts w:ascii="Liberation Serif" w:hAnsi="Liberation Serif"/>
           <w:sz w:val="32"/>
           <w:szCs w:val="32"/>
         </w:rPr>
@@ -215,7 +203,6 @@
       </w:pPr>
       <w:r>
         <w:rPr>
-          <w:rFonts w:ascii="Liberation Serif" w:hAnsi="Liberation Serif"/>
           <w:sz w:val="32"/>
           <w:szCs w:val="32"/>
         </w:rPr>
@@ -234,7 +221,6 @@
       </w:pPr>
       <w:r>
         <w:rPr>
-          <w:rFonts w:ascii="Liberation Serif" w:hAnsi="Liberation Serif"/>
           <w:sz w:val="32"/>
           <w:szCs w:val="32"/>
         </w:rPr>
@@ -253,7 +239,6 @@
       </w:pPr>
       <w:r>
         <w:rPr>
-          <w:rFonts w:ascii="Liberation Serif" w:hAnsi="Liberation Serif"/>
           <w:sz w:val="32"/>
           <w:szCs w:val="32"/>
         </w:rPr>
@@ -272,7 +257,6 @@
       </w:pPr>
       <w:r>
         <w:rPr>
-          <w:rFonts w:ascii="Liberation Serif" w:hAnsi="Liberation Serif"/>
           <w:sz w:val="32"/>
           <w:szCs w:val="32"/>
         </w:rPr>
@@ -290,7 +274,6 @@
       </w:pPr>
       <w:r>
         <w:rPr>
-          <w:rFonts w:ascii="Liberation Serif" w:hAnsi="Liberation Serif"/>
           <w:sz w:val="32"/>
           <w:szCs w:val="32"/>
         </w:rPr>
@@ -309,7 +292,6 @@
       </w:pPr>
       <w:r>
         <w:rPr>
-          <w:rFonts w:ascii="Liberation Serif" w:hAnsi="Liberation Serif"/>
           <w:sz w:val="32"/>
           <w:szCs w:val="32"/>
         </w:rPr>
@@ -328,7 +310,6 @@
       </w:pPr>
       <w:r>
         <w:rPr>
-          <w:rFonts w:ascii="Liberation Serif" w:hAnsi="Liberation Serif"/>
           <w:sz w:val="32"/>
           <w:szCs w:val="32"/>
         </w:rPr>
@@ -347,7 +328,6 @@
       </w:pPr>
       <w:r>
         <w:rPr>
-          <w:rFonts w:ascii="Liberation Serif" w:hAnsi="Liberation Serif"/>
           <w:sz w:val="32"/>
           <w:szCs w:val="32"/>
         </w:rPr>
@@ -366,7 +346,6 @@
       </w:pPr>
       <w:r>
         <w:rPr>
-          <w:rFonts w:ascii="Liberation Serif" w:hAnsi="Liberation Serif"/>
           <w:sz w:val="32"/>
           <w:szCs w:val="32"/>
         </w:rPr>
@@ -385,7 +364,6 @@
       </w:pPr>
       <w:r>
         <w:rPr>
-          <w:rFonts w:ascii="Liberation Serif" w:hAnsi="Liberation Serif"/>
           <w:sz w:val="32"/>
           <w:szCs w:val="32"/>
         </w:rPr>
@@ -404,7 +382,6 @@
       </w:pPr>
       <w:r>
         <w:rPr>
-          <w:rFonts w:ascii="Liberation Serif" w:hAnsi="Liberation Serif"/>
           <w:sz w:val="32"/>
           <w:szCs w:val="32"/>
         </w:rPr>
@@ -422,7 +399,6 @@
       </w:pPr>
       <w:r>
         <w:rPr>
-          <w:rFonts w:ascii="Liberation Serif" w:hAnsi="Liberation Serif"/>
           <w:sz w:val="32"/>
           <w:szCs w:val="32"/>
         </w:rPr>
@@ -440,7 +416,6 @@
       </w:pPr>
       <w:r>
         <w:rPr>
-          <w:rFonts w:ascii="Liberation Serif" w:hAnsi="Liberation Serif"/>
           <w:sz w:val="32"/>
           <w:szCs w:val="32"/>
         </w:rPr>
@@ -460,24 +435,22 @@
       </w:pPr>
       <w:r>
         <w:rPr>
-          <w:rFonts w:ascii="Liberation Serif" w:hAnsi="Liberation Serif"/>
-          <w:sz w:val="32"/>
-          <w:szCs w:val="32"/>
-        </w:rPr>
-      </w:r>
-    </w:p>
-    <w:p>
-      <w:pPr>
-        <w:pStyle w:val="Normal"/>
-        <w:bidi w:val="0"/>
-        <w:jc w:val="start"/>
-        <w:rPr>
-          <w:rFonts w:ascii="Liberation Serif" w:hAnsi="Liberation Serif"/>
-        </w:rPr>
-      </w:pPr>
-      <w:r>
-        <w:rPr>
-          <w:rFonts w:ascii="Liberation Serif" w:hAnsi="Liberation Serif"/>
+          <w:sz w:val="32"/>
+          <w:szCs w:val="32"/>
+        </w:rPr>
+      </w:r>
+    </w:p>
+    <w:p>
+      <w:pPr>
+        <w:pStyle w:val="Normal"/>
+        <w:bidi w:val="0"/>
+        <w:jc w:val="start"/>
+        <w:rPr>
+          <w:rFonts w:ascii="Liberation Serif" w:hAnsi="Liberation Serif"/>
+        </w:rPr>
+      </w:pPr>
+      <w:r>
+        <w:rPr>
           <w:b/>
           <w:bCs/>
           <w:sz w:val="32"/>
@@ -497,7 +470,6 @@
       </w:pPr>
       <w:r>
         <w:rPr>
-          <w:rFonts w:ascii="Liberation Serif" w:hAnsi="Liberation Serif"/>
           <w:sz w:val="32"/>
           <w:szCs w:val="32"/>
         </w:rPr>
@@ -515,7 +487,6 @@
       </w:pPr>
       <w:r>
         <w:rPr>
-          <w:rFonts w:ascii="Liberation Serif" w:hAnsi="Liberation Serif"/>
           <w:sz w:val="32"/>
           <w:szCs w:val="32"/>
         </w:rPr>
@@ -535,24 +506,22 @@
       </w:pPr>
       <w:r>
         <w:rPr>
-          <w:rFonts w:ascii="Liberation Serif" w:hAnsi="Liberation Serif"/>
-          <w:sz w:val="32"/>
-          <w:szCs w:val="32"/>
-        </w:rPr>
-      </w:r>
-    </w:p>
-    <w:p>
-      <w:pPr>
-        <w:pStyle w:val="Normal"/>
-        <w:bidi w:val="0"/>
-        <w:jc w:val="start"/>
-        <w:rPr>
-          <w:rFonts w:ascii="Liberation Serif" w:hAnsi="Liberation Serif"/>
-        </w:rPr>
-      </w:pPr>
-      <w:r>
-        <w:rPr>
-          <w:rFonts w:ascii="Liberation Serif" w:hAnsi="Liberation Serif"/>
+          <w:sz w:val="32"/>
+          <w:szCs w:val="32"/>
+        </w:rPr>
+      </w:r>
+    </w:p>
+    <w:p>
+      <w:pPr>
+        <w:pStyle w:val="Normal"/>
+        <w:bidi w:val="0"/>
+        <w:jc w:val="start"/>
+        <w:rPr>
+          <w:rFonts w:ascii="Liberation Serif" w:hAnsi="Liberation Serif"/>
+        </w:rPr>
+      </w:pPr>
+      <w:r>
+        <w:rPr>
           <w:sz w:val="32"/>
           <w:szCs w:val="32"/>
         </w:rPr>
@@ -572,24 +541,22 @@
       </w:pPr>
       <w:r>
         <w:rPr>
-          <w:rFonts w:ascii="Liberation Serif" w:hAnsi="Liberation Serif"/>
-          <w:sz w:val="32"/>
-          <w:szCs w:val="32"/>
-        </w:rPr>
-      </w:r>
-    </w:p>
-    <w:p>
-      <w:pPr>
-        <w:pStyle w:val="Normal"/>
-        <w:bidi w:val="0"/>
-        <w:jc w:val="start"/>
-        <w:rPr>
-          <w:rFonts w:ascii="Liberation Serif" w:hAnsi="Liberation Serif"/>
-        </w:rPr>
-      </w:pPr>
-      <w:r>
-        <w:rPr>
-          <w:rFonts w:ascii="Liberation Serif" w:hAnsi="Liberation Serif"/>
+          <w:sz w:val="32"/>
+          <w:szCs w:val="32"/>
+        </w:rPr>
+      </w:r>
+    </w:p>
+    <w:p>
+      <w:pPr>
+        <w:pStyle w:val="Normal"/>
+        <w:bidi w:val="0"/>
+        <w:jc w:val="start"/>
+        <w:rPr>
+          <w:rFonts w:ascii="Liberation Serif" w:hAnsi="Liberation Serif"/>
+        </w:rPr>
+      </w:pPr>
+      <w:r>
+        <w:rPr>
           <w:sz w:val="32"/>
           <w:szCs w:val="32"/>
         </w:rPr>
@@ -607,7 +574,6 @@
       </w:pPr>
       <w:r>
         <w:rPr>
-          <w:rFonts w:ascii="Liberation Serif" w:hAnsi="Liberation Serif"/>
           <w:b/>
           <w:bCs/>
           <w:sz w:val="32"/>
@@ -631,7 +597,6 @@
       </w:pPr>
       <w:r>
         <w:rPr>
-          <w:rFonts w:ascii="Liberation Serif" w:hAnsi="Liberation Serif"/>
           <w:b/>
           <w:bCs/>
           <w:sz w:val="32"/>
@@ -650,7 +615,6 @@
       </w:pPr>
       <w:r>
         <w:rPr>
-          <w:rFonts w:ascii="Liberation Serif" w:hAnsi="Liberation Serif"/>
           <w:sz w:val="32"/>
           <w:szCs w:val="32"/>
         </w:rPr>
@@ -658,7 +622,6 @@
       </w:r>
       <w:r>
         <w:rPr>
-          <w:rFonts w:ascii="Liberation Serif" w:hAnsi="Liberation Serif"/>
           <w:b w:val="false"/>
           <w:i w:val="false"/>
           <w:caps w:val="false"/>
@@ -691,7 +654,6 @@
       </w:pPr>
       <w:r>
         <w:rPr>
-          <w:rFonts w:ascii="Liberation Serif" w:hAnsi="Liberation Serif"/>
           <w:b w:val="false"/>
           <w:i w:val="false"/>
           <w:caps w:val="false"/>
@@ -724,7 +686,6 @@
       </w:pPr>
       <w:r>
         <w:rPr>
-          <w:rFonts w:ascii="Liberation Serif" w:hAnsi="Liberation Serif"/>
           <w:b/>
           <w:bCs/>
           <w:i w:val="false"/>
@@ -758,7 +719,6 @@
       </w:pPr>
       <w:r>
         <w:rPr>
-          <w:rFonts w:ascii="Liberation Serif" w:hAnsi="Liberation Serif"/>
           <w:b w:val="false"/>
           <w:i w:val="false"/>
           <w:caps w:val="false"/>
@@ -791,39 +751,37 @@
       </w:pPr>
       <w:r>
         <w:rPr>
-          <w:rFonts w:ascii="Liberation Serif" w:hAnsi="Liberation Serif"/>
-          <w:b w:val="false"/>
-          <w:i w:val="false"/>
-          <w:caps w:val="false"/>
-          <w:smallCaps w:val="false"/>
-          <w:color w:val="000000"/>
-          <w:spacing w:val="0"/>
-          <w:sz w:val="32"/>
-          <w:szCs w:val="32"/>
-        </w:rPr>
-      </w:r>
-    </w:p>
-    <w:p>
-      <w:pPr>
-        <w:pStyle w:val="Normal"/>
-        <w:bidi w:val="0"/>
-        <w:jc w:val="start"/>
-        <w:rPr>
-          <w:rFonts w:ascii="Liberation Serif" w:hAnsi="Liberation Serif"/>
-          <w:b w:val="false"/>
-          <w:i w:val="false"/>
-          <w:i w:val="false"/>
-          <w:caps w:val="false"/>
-          <w:smallCaps w:val="false"/>
-          <w:color w:val="000000"/>
-          <w:spacing w:val="0"/>
-          <w:sz w:val="32"/>
-          <w:szCs w:val="32"/>
-        </w:rPr>
-      </w:pPr>
-      <w:r>
-        <w:rPr>
-          <w:rFonts w:ascii="Liberation Serif" w:hAnsi="Liberation Serif"/>
+          <w:b w:val="false"/>
+          <w:i w:val="false"/>
+          <w:caps w:val="false"/>
+          <w:smallCaps w:val="false"/>
+          <w:color w:val="000000"/>
+          <w:spacing w:val="0"/>
+          <w:sz w:val="32"/>
+          <w:szCs w:val="32"/>
+        </w:rPr>
+      </w:r>
+    </w:p>
+    <w:p>
+      <w:pPr>
+        <w:pStyle w:val="Normal"/>
+        <w:bidi w:val="0"/>
+        <w:jc w:val="start"/>
+        <w:rPr>
+          <w:rFonts w:ascii="Liberation Serif" w:hAnsi="Liberation Serif"/>
+          <w:b w:val="false"/>
+          <w:i w:val="false"/>
+          <w:i w:val="false"/>
+          <w:caps w:val="false"/>
+          <w:smallCaps w:val="false"/>
+          <w:color w:val="000000"/>
+          <w:spacing w:val="0"/>
+          <w:sz w:val="32"/>
+          <w:szCs w:val="32"/>
+        </w:rPr>
+      </w:pPr>
+      <w:r>
+        <w:rPr>
           <w:b w:val="false"/>
           <w:i w:val="false"/>
           <w:caps w:val="false"/>
@@ -843,32 +801,127 @@
         <w:jc w:val="start"/>
         <w:rPr>
           <w:rFonts w:ascii="Liberation Serif" w:hAnsi="Liberation Serif"/>
-          <w:sz w:val="32"/>
-          <w:szCs w:val="32"/>
-        </w:rPr>
-      </w:pPr>
-      <w:r>
-        <w:rPr>
-          <w:rFonts w:ascii="Liberation Serif" w:hAnsi="Liberation Serif"/>
-          <w:sz w:val="32"/>
-          <w:szCs w:val="32"/>
-        </w:rPr>
-      </w:r>
-    </w:p>
-    <w:p>
-      <w:pPr>
-        <w:pStyle w:val="Normal"/>
-        <w:bidi w:val="0"/>
-        <w:jc w:val="start"/>
-        <w:rPr>
-          <w:rFonts w:ascii="Liberation Serif" w:hAnsi="Liberation Serif"/>
-        </w:rPr>
-      </w:pPr>
-      <w:r>
+          <w:b w:val="false"/>
+          <w:i w:val="false"/>
+          <w:i w:val="false"/>
+          <w:caps w:val="false"/>
+          <w:smallCaps w:val="false"/>
+          <w:color w:val="000000"/>
+          <w:spacing w:val="0"/>
+          <w:sz w:val="32"/>
+          <w:szCs w:val="32"/>
+        </w:rPr>
+      </w:pPr>
+      <w:r>
+        <w:rPr>
+          <w:b w:val="false"/>
+          <w:i w:val="false"/>
+          <w:caps w:val="false"/>
+          <w:smallCaps w:val="false"/>
+          <w:color w:val="000000"/>
+          <w:spacing w:val="0"/>
+          <w:sz w:val="32"/>
+          <w:szCs w:val="32"/>
+        </w:rPr>
+      </w:r>
+    </w:p>
+    <w:p>
+      <w:pPr>
+        <w:pStyle w:val="Normal"/>
+        <w:bidi w:val="0"/>
+        <w:jc w:val="start"/>
         <w:rPr>
           <w:rFonts w:ascii="Liberation Serif" w:hAnsi="Liberation Serif"/>
           <w:b/>
           <w:bCs/>
+          <w:i w:val="false"/>
+          <w:i w:val="false"/>
+          <w:caps w:val="false"/>
+          <w:smallCaps w:val="false"/>
+          <w:color w:val="000000"/>
+          <w:spacing w:val="0"/>
+          <w:sz w:val="32"/>
+          <w:szCs w:val="32"/>
+        </w:rPr>
+      </w:pPr>
+      <w:r>
+        <w:rPr>
+          <w:b/>
+          <w:bCs/>
+          <w:i w:val="false"/>
+          <w:caps w:val="false"/>
+          <w:smallCaps w:val="false"/>
+          <w:color w:val="000000"/>
+          <w:spacing w:val="0"/>
+          <w:sz w:val="32"/>
+          <w:szCs w:val="32"/>
+        </w:rPr>
+        <w:t>11/11/2025</w:t>
+      </w:r>
+    </w:p>
+    <w:p>
+      <w:pPr>
+        <w:pStyle w:val="Normal"/>
+        <w:bidi w:val="0"/>
+        <w:jc w:val="start"/>
+        <w:rPr>
+          <w:rFonts w:ascii="Liberation Serif" w:hAnsi="Liberation Serif"/>
+          <w:b w:val="false"/>
+          <w:i w:val="false"/>
+          <w:i w:val="false"/>
+          <w:caps w:val="false"/>
+          <w:smallCaps w:val="false"/>
+          <w:color w:val="000000"/>
+          <w:spacing w:val="0"/>
+          <w:sz w:val="32"/>
+          <w:szCs w:val="32"/>
+        </w:rPr>
+      </w:pPr>
+      <w:r>
+        <w:rPr>
+          <w:b w:val="false"/>
+          <w:i w:val="false"/>
+          <w:caps w:val="false"/>
+          <w:smallCaps w:val="false"/>
+          <w:color w:val="000000"/>
+          <w:spacing w:val="0"/>
+          <w:sz w:val="32"/>
+          <w:szCs w:val="32"/>
+        </w:rPr>
+        <w:t xml:space="preserve">*added the ability to input multiple sales in one go. </w:t>
+      </w:r>
+    </w:p>
+    <w:p>
+      <w:pPr>
+        <w:pStyle w:val="Normal"/>
+        <w:bidi w:val="0"/>
+        <w:jc w:val="start"/>
+        <w:rPr>
+          <w:rFonts w:ascii="Liberation Serif" w:hAnsi="Liberation Serif"/>
+          <w:sz w:val="32"/>
+          <w:szCs w:val="32"/>
+        </w:rPr>
+      </w:pPr>
+      <w:r>
+        <w:rPr>
+          <w:sz w:val="32"/>
+          <w:szCs w:val="32"/>
+        </w:rPr>
+      </w:r>
+    </w:p>
+    <w:p>
+      <w:pPr>
+        <w:pStyle w:val="Normal"/>
+        <w:bidi w:val="0"/>
+        <w:jc w:val="start"/>
+        <w:rPr>
+          <w:rFonts w:ascii="Liberation Serif" w:hAnsi="Liberation Serif"/>
+        </w:rPr>
+      </w:pPr>
+      <w:r>
+        <w:rPr>
+          <w:b/>
+          <w:bCs/>
           <w:sz w:val="32"/>
           <w:szCs w:val="32"/>
           <w:u w:val="single"/>
@@ -883,179 +936,44 @@
         <w:jc w:val="start"/>
         <w:rPr>
           <w:rFonts w:ascii="Liberation Serif" w:hAnsi="Liberation Serif"/>
-          <w:b w:val="false"/>
-          <w:bCs w:val="false"/>
-          <w:sz w:val="32"/>
-          <w:szCs w:val="32"/>
-          <w:u w:val="none"/>
-        </w:rPr>
-      </w:pPr>
-      <w:r>
-        <w:rPr>
-          <w:rFonts w:ascii="Liberation Serif" w:hAnsi="Liberation Serif"/>
-          <w:b w:val="false"/>
-          <w:bCs w:val="false"/>
-          <w:sz w:val="32"/>
-          <w:szCs w:val="32"/>
-          <w:u w:val="none"/>
-        </w:rPr>
-      </w:r>
-    </w:p>
-    <w:p>
-      <w:pPr>
-        <w:pStyle w:val="Normal"/>
-        <w:bidi w:val="0"/>
-        <w:jc w:val="start"/>
-        <w:rPr>
-          <w:rFonts w:ascii="Liberation Serif" w:hAnsi="Liberation Serif"/>
-        </w:rPr>
-      </w:pPr>
-      <w:r>
-        <w:rPr>
-          <w:rFonts w:ascii="Liberation Serif" w:hAnsi="Liberation Serif"/>
-          <w:b w:val="false"/>
-          <w:bCs w:val="false"/>
-          <w:sz w:val="32"/>
-          <w:szCs w:val="32"/>
-          <w:u w:val="none"/>
-        </w:rPr>
-        <w:t xml:space="preserve">-make </w:t>
-      </w:r>
-      <w:r>
-        <w:rPr>
-          <w:rFonts w:ascii="Liberation Serif" w:hAnsi="Liberation Serif"/>
-          <w:b w:val="false"/>
-          <w:bCs w:val="false"/>
-          <w:sz w:val="32"/>
-          <w:szCs w:val="32"/>
-          <w:u w:val="none"/>
-        </w:rPr>
-        <w:t>the</w:t>
-      </w:r>
-      <w:r>
-        <w:rPr>
-          <w:rFonts w:ascii="Liberation Serif" w:hAnsi="Liberation Serif"/>
-          <w:b w:val="false"/>
-          <w:bCs w:val="false"/>
-          <w:sz w:val="32"/>
-          <w:szCs w:val="32"/>
-          <w:u w:val="none"/>
-        </w:rPr>
-        <w:t xml:space="preserve"> </w:t>
-      </w:r>
-      <w:r>
-        <w:rPr>
-          <w:rFonts w:ascii="Liberation Serif" w:hAnsi="Liberation Serif"/>
-          <w:b w:val="false"/>
-          <w:bCs w:val="false"/>
-          <w:sz w:val="32"/>
-          <w:szCs w:val="32"/>
-          <w:u w:val="none"/>
-        </w:rPr>
-        <w:t>ability</w:t>
-      </w:r>
-      <w:r>
-        <w:rPr>
-          <w:rFonts w:ascii="Liberation Serif" w:hAnsi="Liberation Serif"/>
-          <w:b w:val="false"/>
-          <w:bCs w:val="false"/>
-          <w:sz w:val="32"/>
-          <w:szCs w:val="32"/>
-          <w:u w:val="none"/>
-        </w:rPr>
-        <w:t xml:space="preserve"> </w:t>
-      </w:r>
-      <w:r>
-        <w:rPr>
-          <w:rFonts w:ascii="Liberation Serif" w:hAnsi="Liberation Serif"/>
-          <w:b w:val="false"/>
-          <w:bCs w:val="false"/>
-          <w:sz w:val="32"/>
-          <w:szCs w:val="32"/>
-          <w:u w:val="none"/>
-        </w:rPr>
-        <w:t>for</w:t>
-      </w:r>
-      <w:r>
-        <w:rPr>
-          <w:rFonts w:ascii="Liberation Serif" w:hAnsi="Liberation Serif"/>
-          <w:b w:val="false"/>
-          <w:bCs w:val="false"/>
-          <w:sz w:val="32"/>
-          <w:szCs w:val="32"/>
-          <w:u w:val="none"/>
-        </w:rPr>
-        <w:t xml:space="preserve"> multiple sales in one prompt both normal sales and customer sales. ---</w:t>
-      </w:r>
-      <w:r>
-        <w:rPr>
-          <w:rFonts w:ascii="Liberation Serif" w:hAnsi="Liberation Serif"/>
-          <w:b w:val="false"/>
-          <w:bCs w:val="false"/>
-          <w:sz w:val="32"/>
-          <w:szCs w:val="32"/>
-          <w:u w:val="none"/>
-        </w:rPr>
-        <w:t>in progress</w:t>
-      </w:r>
-    </w:p>
-    <w:p>
-      <w:pPr>
-        <w:pStyle w:val="Normal"/>
-        <w:bidi w:val="0"/>
-        <w:jc w:val="start"/>
-        <w:rPr>
-          <w:rFonts w:ascii="Liberation Serif" w:hAnsi="Liberation Serif"/>
-        </w:rPr>
-      </w:pPr>
-      <w:r>
-        <w:rPr>
-          <w:rFonts w:ascii="Liberation Serif" w:hAnsi="Liberation Serif"/>
-        </w:rPr>
-      </w:r>
-    </w:p>
-    <w:p>
-      <w:pPr>
-        <w:pStyle w:val="Normal"/>
-        <w:bidi w:val="0"/>
-        <w:jc w:val="start"/>
-        <w:rPr>
-          <w:rFonts w:ascii="Liberation Serif" w:hAnsi="Liberation Serif"/>
-          <w:sz w:val="32"/>
-          <w:szCs w:val="32"/>
-        </w:rPr>
-      </w:pPr>
-      <w:r>
-        <w:rPr>
-          <w:rFonts w:ascii="Liberation Serif" w:hAnsi="Liberation Serif"/>
-          <w:sz w:val="32"/>
-          <w:szCs w:val="32"/>
-        </w:rPr>
-        <w:t>-</w:t>
-      </w:r>
-      <w:r>
-        <w:rPr>
-          <w:rFonts w:ascii="Liberation Serif" w:hAnsi="Liberation Serif"/>
-          <w:sz w:val="32"/>
-          <w:szCs w:val="32"/>
-        </w:rPr>
-        <w:t>make customer sales sections working as normal sales but for orders. Make it select a customer but also work the same as a normal sale.</w:t>
-      </w:r>
-    </w:p>
-    <w:p>
-      <w:pPr>
-        <w:pStyle w:val="Normal"/>
-        <w:bidi w:val="0"/>
-        <w:jc w:val="start"/>
-        <w:rPr>
-          <w:rFonts w:ascii="Liberation Serif" w:hAnsi="Liberation Serif"/>
-          <w:sz w:val="32"/>
-          <w:szCs w:val="32"/>
-        </w:rPr>
-      </w:pPr>
-      <w:r>
-        <w:rPr>
-          <w:rFonts w:ascii="Liberation Serif" w:hAnsi="Liberation Serif"/>
+        </w:rPr>
+      </w:pPr>
+      <w:r>
+        <w:rPr/>
+      </w:r>
+    </w:p>
+    <w:p>
+      <w:pPr>
+        <w:pStyle w:val="Normal"/>
+        <w:bidi w:val="0"/>
+        <w:jc w:val="start"/>
+        <w:rPr>
+          <w:rFonts w:ascii="Liberation Serif" w:hAnsi="Liberation Serif"/>
+          <w:sz w:val="32"/>
+          <w:szCs w:val="32"/>
+        </w:rPr>
+      </w:pPr>
+      <w:r>
+        <w:rPr>
+          <w:sz w:val="32"/>
+          <w:szCs w:val="32"/>
+        </w:rPr>
+        <w:t>-make customer sales sections working as normal sales but for orders. Make it select a customer but also work the same as a normal sale.</w:t>
+      </w:r>
+    </w:p>
+    <w:p>
+      <w:pPr>
+        <w:pStyle w:val="Normal"/>
+        <w:bidi w:val="0"/>
+        <w:jc w:val="start"/>
+        <w:rPr>
+          <w:rFonts w:ascii="Liberation Serif" w:hAnsi="Liberation Serif"/>
+          <w:sz w:val="32"/>
+          <w:szCs w:val="32"/>
+        </w:rPr>
+      </w:pPr>
+      <w:r>
+        <w:rPr>
           <w:sz w:val="32"/>
           <w:szCs w:val="32"/>
         </w:rPr>

</xml_diff>

<commit_message>
no big changes, will continue with different approach
</commit_message>
<xml_diff>
--- a/documentation.docx
+++ b/documentation.docx
@@ -945,14 +945,7 @@
           <w:sz w:val="32"/>
           <w:szCs w:val="32"/>
         </w:rPr>
-        <w:t>*</w:t>
-      </w:r>
-      <w:r>
-        <w:rPr>
-          <w:sz w:val="32"/>
-          <w:szCs w:val="32"/>
-        </w:rPr>
-        <w:t>Added costumer orders, Transactions do not record the costumer when purchasing. (needs more fixing and testing)</w:t>
+        <w:t>*Added costumer orders, Transactions do not record the costumer when purchasing. (needs more fixing and testing)</w:t>
       </w:r>
     </w:p>
     <w:p>
@@ -1022,14 +1015,51 @@
           <w:sz w:val="32"/>
           <w:szCs w:val="32"/>
         </w:rPr>
-        <w:t>-make customer sales sections working as normal sales but for orders. Make it select a customer but also work the same as a normal sale. --</w:t>
-      </w:r>
-      <w:r>
-        <w:rPr>
-          <w:sz w:val="32"/>
-          <w:szCs w:val="32"/>
-        </w:rPr>
-        <w:t>in progress</w:t>
+        <w:t>-</w:t>
+      </w:r>
+      <w:r>
+        <w:rPr>
+          <w:sz w:val="32"/>
+          <w:szCs w:val="32"/>
+        </w:rPr>
+        <w:t>make a method that does the item taxation automatically and not during the item sale. Make it do a check before the sale begins</w:t>
+      </w:r>
+    </w:p>
+    <w:p>
+      <w:pPr>
+        <w:pStyle w:val="Normal"/>
+        <w:bidi w:val="0"/>
+        <w:jc w:val="start"/>
+        <w:rPr>
+          <w:rFonts w:ascii="Liberation Serif" w:hAnsi="Liberation Serif"/>
+          <w:sz w:val="32"/>
+          <w:szCs w:val="32"/>
+        </w:rPr>
+      </w:pPr>
+      <w:r>
+        <w:rPr>
+          <w:sz w:val="32"/>
+          <w:szCs w:val="32"/>
+        </w:rPr>
+      </w:r>
+    </w:p>
+    <w:p>
+      <w:pPr>
+        <w:pStyle w:val="Normal"/>
+        <w:bidi w:val="0"/>
+        <w:jc w:val="start"/>
+        <w:rPr>
+          <w:rFonts w:ascii="Liberation Serif" w:hAnsi="Liberation Serif"/>
+          <w:sz w:val="32"/>
+          <w:szCs w:val="32"/>
+        </w:rPr>
+      </w:pPr>
+      <w:r>
+        <w:rPr>
+          <w:sz w:val="32"/>
+          <w:szCs w:val="32"/>
+        </w:rPr>
+        <w:t>-make customer sales sections working as normal sales but for orders. Make it select a customer but also work the same as a normal sale. --in progress</w:t>
       </w:r>
     </w:p>
     <w:p>

</xml_diff>